<commit_message>
final lecture (BOO HOO)
</commit_message>
<xml_diff>
--- a/programs/Lecture-Map.docx
+++ b/programs/Lecture-Map.docx
@@ -810,6 +810,188 @@
           <w:p>
             <w:r>
               <w:t>[2] The SGSCATTER Procedure</w:t>
+            </w:r>
+            <w:r>
+              <w:t xml:space="preserve"> (On Sakai)</w:t>
+            </w:r>
+          </w:p>
+        </w:tc>
+      </w:tr>
+      <w:tr>
+        <w:trPr>
+          <w:cantSplit/>
+          <w:tblHeader/>
+        </w:trPr>
+        <w:tc>
+          <w:tcPr>
+            <w:tcW w:w="1795" w:type="dxa"/>
+          </w:tcPr>
+          <w:p>
+            <w:r>
+              <w:t>18</w:t>
+            </w:r>
+          </w:p>
+        </w:tc>
+        <w:tc>
+          <w:tcPr>
+            <w:tcW w:w="1620" w:type="dxa"/>
+          </w:tcPr>
+          <w:p>
+            <w:r>
+              <w:t>11/05 – 11/24</w:t>
+            </w:r>
+          </w:p>
+        </w:tc>
+        <w:tc>
+          <w:tcPr>
+            <w:tcW w:w="5935" w:type="dxa"/>
+          </w:tcPr>
+          <w:p>
+            <w:r>
+              <w:t>[1] Introduction to SAS Macro Language as a facility for code generation and text substitution</w:t>
+            </w:r>
+          </w:p>
+          <w:p>
+            <w:r>
+              <w:t>[2] Creating Macro variables with %LET</w:t>
+            </w:r>
+          </w:p>
+          <w:p>
+            <w:r>
+              <w:t>[3] Defining a SAS Macro with no parameters, with positional parameters, and with non-positional parameters</w:t>
+            </w:r>
+          </w:p>
+          <w:p>
+            <w:r>
+              <w:t>[4] Using %INCLUDE to read in SAS programs stored in separate locations (i.e., SAS macro definitions)</w:t>
+            </w:r>
+          </w:p>
+          <w:p>
+            <w:r>
+              <w:t>[5] Creating macro variables with CALL SYMPUT</w:t>
+            </w:r>
+          </w:p>
+          <w:p>
+            <w:r>
+              <w:t>[6] Writing a simple macro to summarize all variables in a dataset</w:t>
+            </w:r>
+          </w:p>
+        </w:tc>
+      </w:tr>
+      <w:tr>
+        <w:trPr>
+          <w:cantSplit/>
+          <w:tblHeader/>
+        </w:trPr>
+        <w:tc>
+          <w:tcPr>
+            <w:tcW w:w="1795" w:type="dxa"/>
+          </w:tcPr>
+          <w:p>
+            <w:r>
+              <w:t>19</w:t>
+            </w:r>
+          </w:p>
+        </w:tc>
+        <w:tc>
+          <w:tcPr>
+            <w:tcW w:w="1620" w:type="dxa"/>
+          </w:tcPr>
+          <w:p>
+            <w:r>
+              <w:t>11/26</w:t>
+            </w:r>
+          </w:p>
+        </w:tc>
+        <w:tc>
+          <w:tcPr>
+            <w:tcW w:w="5935" w:type="dxa"/>
+          </w:tcPr>
+          <w:p>
+            <w:r>
+              <w:t>[1] Introduction to SQL</w:t>
+            </w:r>
+          </w:p>
+          <w:p>
+            <w:r>
+              <w:t>[2] Basic Inner Joins</w:t>
+            </w:r>
+          </w:p>
+        </w:tc>
+      </w:tr>
+      <w:tr>
+        <w:trPr>
+          <w:cantSplit/>
+          <w:tblHeader/>
+        </w:trPr>
+        <w:tc>
+          <w:tcPr>
+            <w:tcW w:w="1795" w:type="dxa"/>
+          </w:tcPr>
+          <w:p>
+            <w:r>
+              <w:t>20</w:t>
+            </w:r>
+          </w:p>
+        </w:tc>
+        <w:tc>
+          <w:tcPr>
+            <w:tcW w:w="1620" w:type="dxa"/>
+          </w:tcPr>
+          <w:p>
+            <w:r>
+              <w:t>11/28</w:t>
+            </w:r>
+          </w:p>
+        </w:tc>
+        <w:tc>
+          <w:tcPr>
+            <w:tcW w:w="5935" w:type="dxa"/>
+          </w:tcPr>
+          <w:p>
+            <w:r>
+              <w:t>[1] Inner and Outer SQL Joins</w:t>
+            </w:r>
+          </w:p>
+          <w:p>
+            <w:r>
+              <w:t>[2] Creating Macro Variables in PROC SQL</w:t>
+            </w:r>
+          </w:p>
+        </w:tc>
+      </w:tr>
+      <w:tr>
+        <w:trPr>
+          <w:cantSplit/>
+          <w:tblHeader/>
+        </w:trPr>
+        <w:tc>
+          <w:tcPr>
+            <w:tcW w:w="1795" w:type="dxa"/>
+          </w:tcPr>
+          <w:p>
+            <w:r>
+              <w:t>21</w:t>
+            </w:r>
+          </w:p>
+        </w:tc>
+        <w:tc>
+          <w:tcPr>
+            <w:tcW w:w="1620" w:type="dxa"/>
+          </w:tcPr>
+          <w:p>
+            <w:r>
+              <w:t>11/30</w:t>
+            </w:r>
+          </w:p>
+        </w:tc>
+        <w:tc>
+          <w:tcPr>
+            <w:tcW w:w="5935" w:type="dxa"/>
+          </w:tcPr>
+          <w:p>
+            <w:r>
+              <w:t>[1] Introduction to ODS Layout</w:t>
             </w:r>
             <w:bookmarkStart w:id="0" w:name="_GoBack"/>
             <w:bookmarkEnd w:id="0"/>

</xml_diff>